<commit_message>
Update Week 2 Case study Descriptive Analytics.docx
</commit_message>
<xml_diff>
--- a/Week 2/Week 2 Case study Descriptive Analytics.docx
+++ b/Week 2/Week 2 Case study Descriptive Analytics.docx
@@ -317,13 +317,7 @@
         <w:rPr>
           <w:lang w:val="en-US"/>
         </w:rPr>
-        <w:t xml:space="preserve">Create a relevant plot </w:t>
-      </w:r>
-      <w:r>
-        <w:rPr>
-          <w:lang w:val="en-US"/>
-        </w:rPr>
-        <w:t>to see h</w:t>
+        <w:t>Create a relevant plot to see h</w:t>
       </w:r>
       <w:r>
         <w:rPr>
@@ -451,7 +445,19 @@
         <w:rPr>
           <w:lang w:val="en-US"/>
         </w:rPr>
-        <w:t xml:space="preserve">Think what plot and what summaries are relevant for the business problem. </w:t>
+        <w:t xml:space="preserve">Think what plot </w:t>
+      </w:r>
+      <w:r>
+        <w:rPr>
+          <w:lang w:val="en-US"/>
+        </w:rPr>
+        <w:t>is</w:t>
+      </w:r>
+      <w:r>
+        <w:rPr>
+          <w:lang w:val="en-US"/>
+        </w:rPr>
+        <w:t xml:space="preserve"> relevant for the business problem. </w:t>
       </w:r>
     </w:p>
     <w:p>
@@ -517,42 +523,7 @@
           <w:lang w:val="en-US"/>
         </w:rPr>
         <w:br/>
-      </w:r>
-      <w:r>
-        <w:rPr>
-          <w:lang w:val="en-US"/>
-        </w:rPr>
-        <w:t xml:space="preserve">Create a </w:t>
-      </w:r>
-      <w:r>
-        <w:rPr>
-          <w:lang w:val="en-US"/>
-        </w:rPr>
-        <w:t>plot that</w:t>
-      </w:r>
-      <w:r>
-        <w:rPr>
-          <w:lang w:val="en-US"/>
-        </w:rPr>
-        <w:t xml:space="preserve"> describes the </w:t>
-      </w:r>
-      <w:r>
-        <w:rPr>
-          <w:lang w:val="en-US"/>
-        </w:rPr>
-        <w:t>relationship between</w:t>
-      </w:r>
-      <w:r>
-        <w:rPr>
-          <w:lang w:val="en-US"/>
-        </w:rPr>
-        <w:t xml:space="preserve"> temperature and the number of bike rentals</w:t>
-      </w:r>
-      <w:r>
-        <w:rPr>
-          <w:lang w:val="en-US"/>
-        </w:rPr>
-        <w:t xml:space="preserve">. </w:t>
+        <w:t xml:space="preserve">Create a plot that describes the relationship between temperature and the number of bike rentals. </w:t>
       </w:r>
       <w:r>
         <w:rPr>
@@ -566,7 +537,7 @@
           <w:color w:val="0D0D0D"/>
           <w:lang w:val="en-US" w:eastAsia="en-GB"/>
         </w:rPr>
-        <w:t>Analyze the strength and direction of the relationship</w:t>
+        <w:t xml:space="preserve">Analyze the strength and direction of the relationship and consider the implications for business operations during different temperature ranges. </w:t>
       </w:r>
       <w:r>
         <w:rPr>
@@ -574,7 +545,8 @@
           <w:color w:val="0D0D0D"/>
           <w:lang w:val="en-US" w:eastAsia="en-GB"/>
         </w:rPr>
-        <w:t xml:space="preserve"> </w:t>
+        <w:br/>
+        <w:t>What other factors can be related to temperature and number of bike rentals</w:t>
       </w:r>
       <w:r>
         <w:rPr>
@@ -582,7 +554,7 @@
           <w:color w:val="0D0D0D"/>
           <w:lang w:val="en-US" w:eastAsia="en-GB"/>
         </w:rPr>
-        <w:t>and consider the implications for business operations during different temperature ranges.</w:t>
+        <w:t xml:space="preserve"> and are easier to use in a long-term plannin</w:t>
       </w:r>
       <w:r>
         <w:rPr>
@@ -590,7 +562,7 @@
           <w:color w:val="0D0D0D"/>
           <w:lang w:val="en-US" w:eastAsia="en-GB"/>
         </w:rPr>
-        <w:t xml:space="preserve"> </w:t>
+        <w:t>g</w:t>
       </w:r>
       <w:r>
         <w:rPr>
@@ -598,31 +570,6 @@
           <w:color w:val="0D0D0D"/>
           <w:lang w:val="en-US" w:eastAsia="en-GB"/>
         </w:rPr>
-        <w:br/>
-        <w:t>What other factors can be related to temperature and number of bike rentals</w:t>
-      </w:r>
-      <w:r>
-        <w:rPr>
-          <w:rFonts w:ascii="Segoe UI" w:eastAsia="Times New Roman" w:hAnsi="Segoe UI" w:cs="Segoe UI"/>
-          <w:color w:val="0D0D0D"/>
-          <w:lang w:val="en-US" w:eastAsia="en-GB"/>
-        </w:rPr>
-        <w:t xml:space="preserve"> and are easier to use in a long-term plannin</w:t>
-      </w:r>
-      <w:r>
-        <w:rPr>
-          <w:rFonts w:ascii="Segoe UI" w:eastAsia="Times New Roman" w:hAnsi="Segoe UI" w:cs="Segoe UI"/>
-          <w:color w:val="0D0D0D"/>
-          <w:lang w:val="en-US" w:eastAsia="en-GB"/>
-        </w:rPr>
-        <w:t>g</w:t>
-      </w:r>
-      <w:r>
-        <w:rPr>
-          <w:rFonts w:ascii="Segoe UI" w:eastAsia="Times New Roman" w:hAnsi="Segoe UI" w:cs="Segoe UI"/>
-          <w:color w:val="0D0D0D"/>
-          <w:lang w:val="en-US" w:eastAsia="en-GB"/>
-        </w:rPr>
         <w:t>?</w:t>
       </w:r>
     </w:p>
@@ -652,15 +599,7 @@
           <w:szCs w:val="28"/>
           <w:lang w:val="en-US"/>
         </w:rPr>
-        <w:t xml:space="preserve">Exercise </w:t>
-      </w:r>
-      <w:r>
-        <w:rPr>
-          <w:sz w:val="28"/>
-          <w:szCs w:val="28"/>
-          <w:lang w:val="en-US"/>
-        </w:rPr>
-        <w:t>3</w:t>
+        <w:t>Exercise 3</w:t>
       </w:r>
       <w:r>
         <w:rPr>
@@ -685,25 +624,7 @@
         <w:rPr>
           <w:lang w:val="en-US"/>
         </w:rPr>
-        <w:t xml:space="preserve">Business Problem: How do rental counts compare between </w:t>
-      </w:r>
-      <w:r>
-        <w:rPr>
-          <w:lang w:val="en-US"/>
-        </w:rPr>
-        <w:t>members</w:t>
-      </w:r>
-      <w:r>
-        <w:rPr>
-          <w:lang w:val="en-US"/>
-        </w:rPr>
-        <w:t xml:space="preserve"> and </w:t>
-      </w:r>
-      <w:r>
-        <w:rPr>
-          <w:lang w:val="en-US"/>
-        </w:rPr>
-        <w:t>nonmember</w:t>
+        <w:t>Business Problem: How do rental counts compare between members and nonmember</w:t>
       </w:r>
       <w:r>
         <w:rPr>
@@ -715,25 +636,7 @@
         <w:rPr>
           <w:lang w:val="en-US"/>
         </w:rPr>
-        <w:t>?</w:t>
-      </w:r>
-      <w:r>
-        <w:rPr>
-          <w:lang w:val="en-US"/>
-        </w:rPr>
-        <w:t xml:space="preserve"> </w:t>
-      </w:r>
-      <w:r>
-        <w:rPr>
-          <w:lang w:val="en-US"/>
-        </w:rPr>
-        <w:t>Create boxplots</w:t>
-      </w:r>
-      <w:r>
-        <w:rPr>
-          <w:lang w:val="en-US"/>
-        </w:rPr>
-        <w:t xml:space="preserve"> and</w:t>
+        <w:t>? Create boxplots and</w:t>
       </w:r>
       <w:r>
         <w:rPr>
@@ -745,80 +648,14 @@
         <w:rPr>
           <w:lang w:val="en-US"/>
         </w:rPr>
-        <w:t xml:space="preserve"> calculate summaries</w:t>
-      </w:r>
-      <w:r>
-        <w:rPr>
-          <w:lang w:val="en-US"/>
-        </w:rPr>
-        <w:t xml:space="preserve"> for the rental </w:t>
+        <w:t xml:space="preserve"> calculate summaries for the rental </w:t>
       </w:r>
       <w:r>
         <w:rPr>
           <w:lang w:val="en-US"/>
         </w:rPr>
         <w:lastRenderedPageBreak/>
-        <w:t xml:space="preserve">counts of </w:t>
-      </w:r>
-      <w:r>
-        <w:rPr>
-          <w:lang w:val="en-US"/>
-        </w:rPr>
-        <w:t xml:space="preserve">members </w:t>
-      </w:r>
-      <w:r>
-        <w:rPr>
-          <w:lang w:val="en-US"/>
-        </w:rPr>
-        <w:t xml:space="preserve">and </w:t>
-      </w:r>
-      <w:r>
-        <w:rPr>
-          <w:lang w:val="en-US"/>
-        </w:rPr>
-        <w:t>nonmembers</w:t>
-      </w:r>
-      <w:r>
-        <w:rPr>
-          <w:lang w:val="en-US"/>
-        </w:rPr>
-        <w:t>.</w:t>
-      </w:r>
-      <w:r>
-        <w:rPr>
-          <w:lang w:val="en-US"/>
-        </w:rPr>
-        <w:t xml:space="preserve"> </w:t>
-      </w:r>
-      <w:r>
-        <w:rPr>
-          <w:lang w:val="en-US"/>
-        </w:rPr>
-        <w:t xml:space="preserve">Analyze the differences in behavior between these two user groups and consider strategies to convert </w:t>
-      </w:r>
-      <w:r>
-        <w:rPr>
-          <w:lang w:val="en-US"/>
-        </w:rPr>
-        <w:t>nonmembers</w:t>
-      </w:r>
-      <w:r>
-        <w:rPr>
-          <w:lang w:val="en-US"/>
-        </w:rPr>
-        <w:t xml:space="preserve"> to </w:t>
-      </w:r>
-      <w:r>
-        <w:rPr>
-          <w:lang w:val="en-US"/>
-        </w:rPr>
-        <w:t>members</w:t>
-      </w:r>
-      <w:r>
-        <w:rPr>
-          <w:lang w:val="en-US"/>
-        </w:rPr>
-        <w:t>.</w:t>
+        <w:t>counts of members and nonmembers. Analyze the differences in behavior between these two user groups and consider strategies to convert nonmembers to members.</w:t>
       </w:r>
     </w:p>
     <w:p>

</xml_diff>